<commit_message>
saga pattern for microfrontend update
</commit_message>
<xml_diff>
--- a/SagaPattern.docx
+++ b/SagaPattern.docx
@@ -53,8 +53,9 @@
           <w:szCs w:val="20"/>
           <w:lang w:val="en-GB"/>
         </w:rPr>
-        <w:t xml:space="preserve">The Saga pattern will </w:t>
-      </w:r>
+        <w:t xml:space="preserve">The Saga pattern will only be efficient in micro service with distributed transactions. In microservice, to complete a process we will perform multiple steps/transaction in multiple services, these transactions in each service are represented as a Saga as per Saga pattern (multiple transactions can be present in each service, so all the transaction in single service </w:t>
+      </w:r>
+      <w:proofErr w:type="gramStart"/>
       <w:r>
         <w:rPr>
           <w:rFonts w:ascii="Calibri" w:hAnsi="Calibri" w:cs="Calibri"/>
@@ -63,8 +64,9 @@
           <w:szCs w:val="20"/>
           <w:lang w:val="en-GB"/>
         </w:rPr>
-        <w:t>only be</w:t>
-      </w:r>
+        <w:t>is considered to be</w:t>
+      </w:r>
+      <w:proofErr w:type="gramEnd"/>
       <w:r>
         <w:rPr>
           <w:rFonts w:ascii="Calibri" w:hAnsi="Calibri" w:cs="Calibri"/>
@@ -73,169 +75,7 @@
           <w:szCs w:val="20"/>
           <w:lang w:val="en-GB"/>
         </w:rPr>
-        <w:t xml:space="preserve"> efficient in micro service with distributed transactions. </w:t>
-      </w:r>
-      <w:r>
-        <w:rPr>
-          <w:rFonts w:ascii="Calibri" w:hAnsi="Calibri" w:cs="Calibri"/>
-          <w:kern w:val="0"/>
-          <w:sz w:val="20"/>
-          <w:szCs w:val="20"/>
-          <w:lang w:val="en-GB"/>
-        </w:rPr>
-        <w:t>In microservice, t</w:t>
-      </w:r>
-      <w:r>
-        <w:rPr>
-          <w:rFonts w:ascii="Calibri" w:hAnsi="Calibri" w:cs="Calibri"/>
-          <w:kern w:val="0"/>
-          <w:sz w:val="20"/>
-          <w:szCs w:val="20"/>
-          <w:lang w:val="en-GB"/>
-        </w:rPr>
-        <w:t xml:space="preserve">o complete a </w:t>
-      </w:r>
-      <w:r>
-        <w:rPr>
-          <w:rFonts w:ascii="Calibri" w:hAnsi="Calibri" w:cs="Calibri"/>
-          <w:kern w:val="0"/>
-          <w:sz w:val="20"/>
-          <w:szCs w:val="20"/>
-          <w:lang w:val="en-GB"/>
-        </w:rPr>
-        <w:t xml:space="preserve">process </w:t>
-      </w:r>
-      <w:r>
-        <w:rPr>
-          <w:rFonts w:ascii="Calibri" w:hAnsi="Calibri" w:cs="Calibri"/>
-          <w:kern w:val="0"/>
-          <w:sz w:val="20"/>
-          <w:szCs w:val="20"/>
-          <w:lang w:val="en-GB"/>
-        </w:rPr>
-        <w:t xml:space="preserve">we will perform multiple steps/transaction in multiple services, </w:t>
-      </w:r>
-      <w:r>
-        <w:rPr>
-          <w:rFonts w:ascii="Calibri" w:hAnsi="Calibri" w:cs="Calibri"/>
-          <w:kern w:val="0"/>
-          <w:sz w:val="20"/>
-          <w:szCs w:val="20"/>
-          <w:lang w:val="en-GB"/>
-        </w:rPr>
-        <w:t xml:space="preserve">these </w:t>
-      </w:r>
-      <w:r>
-        <w:rPr>
-          <w:rFonts w:ascii="Calibri" w:hAnsi="Calibri" w:cs="Calibri"/>
-          <w:kern w:val="0"/>
-          <w:sz w:val="20"/>
-          <w:szCs w:val="20"/>
-          <w:lang w:val="en-GB"/>
-        </w:rPr>
-        <w:t xml:space="preserve">transactions in each service </w:t>
-      </w:r>
-      <w:r>
-        <w:rPr>
-          <w:rFonts w:ascii="Calibri" w:hAnsi="Calibri" w:cs="Calibri"/>
-          <w:kern w:val="0"/>
-          <w:sz w:val="20"/>
-          <w:szCs w:val="20"/>
-          <w:lang w:val="en-GB"/>
-        </w:rPr>
-        <w:t xml:space="preserve">are </w:t>
-      </w:r>
-      <w:r>
-        <w:rPr>
-          <w:rFonts w:ascii="Calibri" w:hAnsi="Calibri" w:cs="Calibri"/>
-          <w:kern w:val="0"/>
-          <w:sz w:val="20"/>
-          <w:szCs w:val="20"/>
-          <w:lang w:val="en-GB"/>
-        </w:rPr>
-        <w:t>represent</w:t>
-      </w:r>
-      <w:r>
-        <w:rPr>
-          <w:rFonts w:ascii="Calibri" w:hAnsi="Calibri" w:cs="Calibri"/>
-          <w:kern w:val="0"/>
-          <w:sz w:val="20"/>
-          <w:szCs w:val="20"/>
-          <w:lang w:val="en-GB"/>
-        </w:rPr>
-        <w:t>ed</w:t>
-      </w:r>
-      <w:r>
-        <w:rPr>
-          <w:rFonts w:ascii="Calibri" w:hAnsi="Calibri" w:cs="Calibri"/>
-          <w:kern w:val="0"/>
-          <w:sz w:val="20"/>
-          <w:szCs w:val="20"/>
-          <w:lang w:val="en-GB"/>
-        </w:rPr>
-        <w:t xml:space="preserve"> </w:t>
-      </w:r>
-      <w:r>
-        <w:rPr>
-          <w:rFonts w:ascii="Calibri" w:hAnsi="Calibri" w:cs="Calibri"/>
-          <w:kern w:val="0"/>
-          <w:sz w:val="20"/>
-          <w:szCs w:val="20"/>
-          <w:lang w:val="en-GB"/>
-        </w:rPr>
-        <w:t xml:space="preserve">as </w:t>
-      </w:r>
-      <w:r>
-        <w:rPr>
-          <w:rFonts w:ascii="Calibri" w:hAnsi="Calibri" w:cs="Calibri"/>
-          <w:kern w:val="0"/>
-          <w:sz w:val="20"/>
-          <w:szCs w:val="20"/>
-          <w:lang w:val="en-GB"/>
-        </w:rPr>
-        <w:t xml:space="preserve">a Saga as per Saga pattern (multiple transactions can be present in each service, so all the transaction in single service </w:t>
-      </w:r>
-      <w:proofErr w:type="gramStart"/>
-      <w:r>
-        <w:rPr>
-          <w:rFonts w:ascii="Calibri" w:hAnsi="Calibri" w:cs="Calibri"/>
-          <w:kern w:val="0"/>
-          <w:sz w:val="20"/>
-          <w:szCs w:val="20"/>
-          <w:lang w:val="en-GB"/>
-        </w:rPr>
-        <w:t xml:space="preserve">is </w:t>
-      </w:r>
-      <w:r>
-        <w:rPr>
-          <w:rFonts w:ascii="Calibri" w:hAnsi="Calibri" w:cs="Calibri"/>
-          <w:kern w:val="0"/>
-          <w:sz w:val="20"/>
-          <w:szCs w:val="20"/>
-          <w:lang w:val="en-GB"/>
-        </w:rPr>
-        <w:t>considered to be</w:t>
-      </w:r>
-      <w:proofErr w:type="gramEnd"/>
-      <w:r>
-        <w:rPr>
-          <w:rFonts w:ascii="Calibri" w:hAnsi="Calibri" w:cs="Calibri"/>
-          <w:kern w:val="0"/>
-          <w:sz w:val="20"/>
-          <w:szCs w:val="20"/>
-          <w:lang w:val="en-GB"/>
-        </w:rPr>
-        <w:t xml:space="preserve"> one</w:t>
-      </w:r>
-      <w:r>
-        <w:rPr>
-          <w:rFonts w:ascii="Calibri" w:hAnsi="Calibri" w:cs="Calibri"/>
-          <w:kern w:val="0"/>
-          <w:sz w:val="20"/>
-          <w:szCs w:val="20"/>
-          <w:lang w:val="en-GB"/>
-        </w:rPr>
-        <w:t xml:space="preserve"> Saga). </w:t>
+        <w:t xml:space="preserve"> one Saga). </w:t>
       </w:r>
     </w:p>
     <w:p>
@@ -271,67 +111,7 @@
           <w:szCs w:val="20"/>
           <w:lang w:val="en-GB"/>
         </w:rPr>
-        <w:t xml:space="preserve">The beauty of Saga pattern is </w:t>
-      </w:r>
-      <w:r>
-        <w:rPr>
-          <w:rFonts w:ascii="Calibri" w:hAnsi="Calibri" w:cs="Calibri"/>
-          <w:kern w:val="0"/>
-          <w:sz w:val="20"/>
-          <w:szCs w:val="20"/>
-          <w:lang w:val="en-GB"/>
-        </w:rPr>
-        <w:t xml:space="preserve">Sagas </w:t>
-      </w:r>
-      <w:r>
-        <w:rPr>
-          <w:rFonts w:ascii="Calibri" w:hAnsi="Calibri" w:cs="Calibri"/>
-          <w:kern w:val="0"/>
-          <w:sz w:val="20"/>
-          <w:szCs w:val="20"/>
-          <w:lang w:val="en-GB"/>
-        </w:rPr>
-        <w:t>can either be executed or compensated (i.e., undone) in case of a failure. For example</w:t>
-      </w:r>
-      <w:r>
-        <w:rPr>
-          <w:rFonts w:ascii="Calibri" w:hAnsi="Calibri" w:cs="Calibri"/>
-          <w:kern w:val="0"/>
-          <w:sz w:val="20"/>
-          <w:szCs w:val="20"/>
-          <w:lang w:val="en-GB"/>
-        </w:rPr>
-        <w:t>,</w:t>
-      </w:r>
-      <w:r>
-        <w:rPr>
-          <w:rFonts w:ascii="Calibri" w:hAnsi="Calibri" w:cs="Calibri"/>
-          <w:kern w:val="0"/>
-          <w:sz w:val="20"/>
-          <w:szCs w:val="20"/>
-          <w:lang w:val="en-GB"/>
-        </w:rPr>
-        <w:t xml:space="preserve"> </w:t>
-      </w:r>
-      <w:r>
-        <w:rPr>
-          <w:rFonts w:ascii="Calibri" w:hAnsi="Calibri" w:cs="Calibri"/>
-          <w:kern w:val="0"/>
-          <w:sz w:val="20"/>
-          <w:szCs w:val="20"/>
-          <w:lang w:val="en-GB"/>
-        </w:rPr>
-        <w:t>if</w:t>
-      </w:r>
-      <w:r>
-        <w:rPr>
-          <w:rFonts w:ascii="Calibri" w:hAnsi="Calibri" w:cs="Calibri"/>
-          <w:kern w:val="0"/>
-          <w:sz w:val="20"/>
-          <w:szCs w:val="20"/>
-          <w:lang w:val="en-GB"/>
-        </w:rPr>
-        <w:t xml:space="preserve"> there is a failure occurs in one service, </w:t>
+        <w:t xml:space="preserve">The beauty of Saga pattern is Sagas can either be executed or compensated (i.e., undone) in case of a failure. For example, if there is a failure occurs in one service, </w:t>
       </w:r>
       <w:r>
         <w:rPr>
@@ -540,7 +320,7 @@
           <w:sz w:val="20"/>
           <w:szCs w:val="20"/>
         </w:rPr>
-        <w:t xml:space="preserve"> then </w:t>
+        <w:t xml:space="preserve"> then transaction for payment will be started</w:t>
       </w:r>
       <w:r>
         <w:rPr>
@@ -549,7 +329,7 @@
           <w:sz w:val="20"/>
           <w:szCs w:val="20"/>
         </w:rPr>
-        <w:t>transaction</w:t>
+        <w:t xml:space="preserve"> and so on. </w:t>
       </w:r>
       <w:r>
         <w:rPr>
@@ -558,7 +338,7 @@
           <w:sz w:val="20"/>
           <w:szCs w:val="20"/>
         </w:rPr>
-        <w:t xml:space="preserve"> for payment will be started</w:t>
+        <w:t>How we can say it as distributed transaction</w:t>
       </w:r>
       <w:r>
         <w:rPr>
@@ -567,35 +347,17 @@
           <w:sz w:val="20"/>
           <w:szCs w:val="20"/>
         </w:rPr>
-        <w:t xml:space="preserve"> and so on. </w:t>
-      </w:r>
-      <w:r>
+        <w:t>?</w:t>
+      </w:r>
+    </w:p>
+    <w:p>
+      <w:pPr>
         <w:rPr>
           <w:i/>
           <w:iCs/>
           <w:sz w:val="20"/>
           <w:szCs w:val="20"/>
         </w:rPr>
-        <w:t>How we can say it as distributed transaction</w:t>
-      </w:r>
-      <w:r>
-        <w:rPr>
-          <w:i/>
-          <w:iCs/>
-          <w:sz w:val="20"/>
-          <w:szCs w:val="20"/>
-        </w:rPr>
-        <w:t>?</w:t>
-      </w:r>
-    </w:p>
-    <w:p>
-      <w:pPr>
-        <w:rPr>
-          <w:i/>
-          <w:iCs/>
-          <w:sz w:val="20"/>
-          <w:szCs w:val="20"/>
-        </w:rPr>
       </w:pPr>
     </w:p>
     <w:p>
@@ -638,7 +400,23 @@
           <w:sz w:val="20"/>
           <w:szCs w:val="20"/>
         </w:rPr>
-        <w:t>So, I above example if one Service fail to complete the transaction, all other transactions done by previous service should be rolled back. This is the place where we need to use Saga pattern</w:t>
+        <w:t>So, I</w:t>
+      </w:r>
+      <w:r>
+        <w:rPr>
+          <w:rFonts w:ascii="Calibri" w:hAnsi="Calibri" w:cs="Calibri"/>
+          <w:sz w:val="20"/>
+          <w:szCs w:val="20"/>
+        </w:rPr>
+        <w:t>n</w:t>
+      </w:r>
+      <w:r>
+        <w:rPr>
+          <w:rFonts w:ascii="Calibri" w:hAnsi="Calibri" w:cs="Calibri"/>
+          <w:sz w:val="20"/>
+          <w:szCs w:val="20"/>
+        </w:rPr>
+        <w:t xml:space="preserve"> above example if one Service fail to complete the transaction, all other transactions done by previous service should be rolled back. This is the place where we need to use Saga pattern</w:t>
       </w:r>
     </w:p>
     <w:p>
@@ -1032,21 +810,7 @@
           <w:sz w:val="20"/>
           <w:szCs w:val="20"/>
         </w:rPr>
-        <w:t xml:space="preserve">The Orchestration pattern is a design </w:t>
-      </w:r>
-      <w:r>
-        <w:rPr>
-          <w:sz w:val="20"/>
-          <w:szCs w:val="20"/>
-        </w:rPr>
-        <w:t>coordinate</w:t>
-      </w:r>
-      <w:r>
-        <w:rPr>
-          <w:sz w:val="20"/>
-          <w:szCs w:val="20"/>
-        </w:rPr>
-        <w:t xml:space="preserve"> workflows across multiple services. It involves a central coordinator</w:t>
+        <w:t>The Orchestration pattern is a design coordinate workflows across multiple services. It involves a central coordinator</w:t>
       </w:r>
       <w:r>
         <w:rPr>
@@ -1344,31 +1108,7 @@
           <w:sz w:val="20"/>
           <w:szCs w:val="20"/>
         </w:rPr>
-        <w:t xml:space="preserve">Whenever something fails conductor </w:t>
-      </w:r>
-      <w:r>
-        <w:rPr>
-          <w:rFonts w:ascii="Calibri" w:hAnsi="Calibri" w:cs="Calibri"/>
-          <w:sz w:val="20"/>
-          <w:szCs w:val="20"/>
-        </w:rPr>
-        <w:t>need to</w:t>
-      </w:r>
-      <w:r>
-        <w:rPr>
-          <w:rFonts w:ascii="Calibri" w:hAnsi="Calibri" w:cs="Calibri"/>
-          <w:sz w:val="20"/>
-          <w:szCs w:val="20"/>
-        </w:rPr>
-        <w:t xml:space="preserve"> request to respective service to rollback/compensate the transaction which is made preciously</w:t>
-      </w:r>
-      <w:r>
-        <w:rPr>
-          <w:rFonts w:ascii="Calibri" w:hAnsi="Calibri" w:cs="Calibri"/>
-          <w:sz w:val="20"/>
-          <w:szCs w:val="20"/>
-        </w:rPr>
-        <w:t>.</w:t>
+        <w:t>Whenever something fails conductor need to request to respective service to rollback/compensate the transaction which is made preciously.</w:t>
       </w:r>
     </w:p>
     <w:p>
@@ -1688,57 +1428,33 @@
           <w:sz w:val="20"/>
           <w:szCs w:val="20"/>
         </w:rPr>
-        <w:t xml:space="preserve">In above ER diagram, </w:t>
-      </w:r>
-      <w:r>
-        <w:rPr>
-          <w:rFonts w:ascii="Calibri" w:hAnsi="Calibri" w:cs="Calibri"/>
-          <w:sz w:val="20"/>
-          <w:szCs w:val="20"/>
-        </w:rPr>
-        <w:t xml:space="preserve">We are not using a service for single point of contact. Communication between the service is independent. This is achieved by using an event bus like Kafka, JMS etc.. </w:t>
-      </w:r>
-    </w:p>
-    <w:p>
-      <w:pPr>
-        <w:rPr>
-          <w:rFonts w:ascii="Calibri" w:hAnsi="Calibri" w:cs="Calibri"/>
-          <w:sz w:val="20"/>
-          <w:szCs w:val="20"/>
-        </w:rPr>
-      </w:pPr>
-    </w:p>
-    <w:p>
-      <w:pPr>
-        <w:rPr>
-          <w:rFonts w:ascii="Calibri" w:hAnsi="Calibri" w:cs="Calibri"/>
-          <w:sz w:val="20"/>
-          <w:szCs w:val="20"/>
-        </w:rPr>
-      </w:pPr>
-      <w:r>
-        <w:rPr>
-          <w:rFonts w:ascii="Calibri" w:hAnsi="Calibri" w:cs="Calibri"/>
-          <w:sz w:val="20"/>
-          <w:szCs w:val="20"/>
-        </w:rPr>
-        <w:t xml:space="preserve">An Event will published by order service(Producer) then the consumer service consumes the event and preforms the transaction and publish an event to another topic present in another queue, then this will be consumed by respective consumer and performs transaction. In case of any failure, an event will be published to a Failure topic then all the consumer consumes it and performs </w:t>
-      </w:r>
-      <w:r>
-        <w:rPr>
-          <w:rFonts w:ascii="Calibri" w:hAnsi="Calibri" w:cs="Calibri"/>
-          <w:sz w:val="20"/>
-          <w:szCs w:val="20"/>
-        </w:rPr>
-        <w:t>rollback/compensate transaction</w:t>
-      </w:r>
-      <w:r>
-        <w:rPr>
-          <w:rFonts w:ascii="Calibri" w:hAnsi="Calibri" w:cs="Calibri"/>
-          <w:sz w:val="20"/>
-          <w:szCs w:val="20"/>
-        </w:rPr>
-        <w:t>.</w:t>
+        <w:t xml:space="preserve">In above ER diagram, We are not using a service for single point of contact. Communication between the service is independent. This is achieved by using an event bus like Kafka, JMS etc.. </w:t>
+      </w:r>
+    </w:p>
+    <w:p>
+      <w:pPr>
+        <w:rPr>
+          <w:rFonts w:ascii="Calibri" w:hAnsi="Calibri" w:cs="Calibri"/>
+          <w:sz w:val="20"/>
+          <w:szCs w:val="20"/>
+        </w:rPr>
+      </w:pPr>
+    </w:p>
+    <w:p>
+      <w:pPr>
+        <w:rPr>
+          <w:rFonts w:ascii="Calibri" w:hAnsi="Calibri" w:cs="Calibri"/>
+          <w:sz w:val="20"/>
+          <w:szCs w:val="20"/>
+        </w:rPr>
+      </w:pPr>
+      <w:r>
+        <w:rPr>
+          <w:rFonts w:ascii="Calibri" w:hAnsi="Calibri" w:cs="Calibri"/>
+          <w:sz w:val="20"/>
+          <w:szCs w:val="20"/>
+        </w:rPr>
+        <w:t>An Event will published by order service(Producer) then the consumer service consumes the event and preforms the transaction and publish an event to another topic present in another queue, then this will be consumed by respective consumer and performs transaction. In case of any failure, an event will be published to a Failure topic then all the consumer consumes it and performs rollback/compensate transaction.</w:t>
       </w:r>
     </w:p>
     <w:p>
@@ -1857,25 +1573,7 @@
           <w:szCs w:val="20"/>
           <w:lang w:val="en-US"/>
         </w:rPr>
-        <w:t xml:space="preserve">Order service needs to publish event on a topic which will be consumed by Payment service for completing payment transaction. Then payment service will </w:t>
-      </w:r>
-      <w:r>
-        <w:rPr>
-          <w:rFonts w:ascii="Calibri" w:hAnsi="Calibri" w:cs="Calibri"/>
-          <w:sz w:val="20"/>
-          <w:szCs w:val="20"/>
-          <w:lang w:val="en-US"/>
-        </w:rPr>
-        <w:t>to publish event on a topic which will be consumed by</w:t>
-      </w:r>
-      <w:r>
-        <w:rPr>
-          <w:rFonts w:ascii="Calibri" w:hAnsi="Calibri" w:cs="Calibri"/>
-          <w:sz w:val="20"/>
-          <w:szCs w:val="20"/>
-          <w:lang w:val="en-US"/>
-        </w:rPr>
-        <w:t xml:space="preserve"> restaurant service and the same process goes on.</w:t>
+        <w:t>Order service needs to publish event on a topic which will be consumed by Payment service for completing payment transaction. Then payment service will to publish event on a topic which will be consumed by restaurant service and the same process goes on.</w:t>
       </w:r>
     </w:p>
     <w:p>
@@ -1915,52 +1613,7 @@
           <w:szCs w:val="20"/>
           <w:lang w:val="en-US"/>
         </w:rPr>
-        <w:t xml:space="preserve">event </w:t>
-      </w:r>
-      <w:r>
-        <w:rPr>
-          <w:rFonts w:ascii="Calibri" w:hAnsi="Calibri" w:cs="Calibri"/>
-          <w:sz w:val="20"/>
-          <w:szCs w:val="20"/>
-          <w:lang w:val="en-US"/>
-        </w:rPr>
-        <w:t xml:space="preserve">need to be published </w:t>
-      </w:r>
-      <w:r>
-        <w:rPr>
-          <w:rFonts w:ascii="Calibri" w:hAnsi="Calibri" w:cs="Calibri"/>
-          <w:sz w:val="20"/>
-          <w:szCs w:val="20"/>
-          <w:lang w:val="en-US"/>
-        </w:rPr>
-        <w:t xml:space="preserve">on a topic </w:t>
-      </w:r>
-      <w:r>
-        <w:rPr>
-          <w:rFonts w:ascii="Calibri" w:hAnsi="Calibri" w:cs="Calibri"/>
-          <w:sz w:val="20"/>
-          <w:szCs w:val="20"/>
-          <w:lang w:val="en-US"/>
-        </w:rPr>
-        <w:t xml:space="preserve">created for failure </w:t>
-      </w:r>
-      <w:r>
-        <w:rPr>
-          <w:rFonts w:ascii="Calibri" w:hAnsi="Calibri" w:cs="Calibri"/>
-          <w:sz w:val="20"/>
-          <w:szCs w:val="20"/>
-          <w:lang w:val="en-US"/>
-        </w:rPr>
-        <w:t xml:space="preserve">which will be consumed by </w:t>
-      </w:r>
-      <w:r>
-        <w:rPr>
-          <w:rFonts w:ascii="Calibri" w:hAnsi="Calibri" w:cs="Calibri"/>
-          <w:sz w:val="20"/>
-          <w:szCs w:val="20"/>
-          <w:lang w:val="en-US"/>
-        </w:rPr>
-        <w:t>all other services to rollback /compensate the transactions if already made.</w:t>
+        <w:t>event need to be published on a topic created for failure which will be consumed by all other services to rollback /compensate the transactions if already made.</w:t>
       </w:r>
     </w:p>
     <w:p>

</xml_diff>